<commit_message>
9.3 Baked Light and Shadows & 9.4 Lights Per Object
</commit_message>
<xml_diff>
--- a/09 点光源和聚光灯.docx
+++ b/09 点光源和聚光灯.docx
@@ -210,8 +210,8 @@
       <w:r>
         <w:drawing>
           <wp:inline distT="0" distB="0" distL="114300" distR="114300">
-            <wp:extent cx="1061085" cy="858520"/>
-            <wp:effectExtent l="0" t="0" r="5715" b="10160"/>
+            <wp:extent cx="1000125" cy="808990"/>
+            <wp:effectExtent l="0" t="0" r="5715" b="13970"/>
             <wp:docPr id="3" name="图片 3"/>
             <wp:cNvGraphicFramePr>
               <a:graphicFrameLocks xmlns:a="http://schemas.openxmlformats.org/drawingml/2006/main" noChangeAspect="1"/>
@@ -234,7 +234,7 @@
                   <pic:spPr>
                     <a:xfrm>
                       <a:off x="0" y="0"/>
-                      <a:ext cx="1061085" cy="858520"/>
+                      <a:ext cx="1000125" cy="808990"/>
                     </a:xfrm>
                     <a:prstGeom prst="rect">
                       <a:avLst/>
@@ -262,8 +262,8 @@
       <w:r>
         <w:drawing>
           <wp:inline distT="0" distB="0" distL="114300" distR="114300">
-            <wp:extent cx="3419475" cy="1651000"/>
-            <wp:effectExtent l="0" t="0" r="9525" b="10160"/>
+            <wp:extent cx="2845435" cy="1374140"/>
+            <wp:effectExtent l="0" t="0" r="4445" b="12700"/>
             <wp:docPr id="4" name="图片 4"/>
             <wp:cNvGraphicFramePr>
               <a:graphicFrameLocks xmlns:a="http://schemas.openxmlformats.org/drawingml/2006/main" noChangeAspect="1"/>
@@ -286,7 +286,7 @@
                   <pic:spPr>
                     <a:xfrm>
                       <a:off x="0" y="0"/>
-                      <a:ext cx="3419475" cy="1651000"/>
+                      <a:ext cx="2845435" cy="1374140"/>
                     </a:xfrm>
                     <a:prstGeom prst="rect">
                       <a:avLst/>
@@ -338,8 +338,8 @@
       <w:r>
         <w:drawing>
           <wp:inline distT="0" distB="0" distL="114300" distR="114300">
-            <wp:extent cx="3603625" cy="1612900"/>
-            <wp:effectExtent l="0" t="0" r="8255" b="2540"/>
+            <wp:extent cx="2948940" cy="1320165"/>
+            <wp:effectExtent l="0" t="0" r="7620" b="5715"/>
             <wp:docPr id="5" name="图片 5"/>
             <wp:cNvGraphicFramePr>
               <a:graphicFrameLocks xmlns:a="http://schemas.openxmlformats.org/drawingml/2006/main" noChangeAspect="1"/>
@@ -362,7 +362,7 @@
                   <pic:spPr>
                     <a:xfrm>
                       <a:off x="0" y="0"/>
-                      <a:ext cx="3603625" cy="1612900"/>
+                      <a:ext cx="2948940" cy="1320165"/>
                     </a:xfrm>
                     <a:prstGeom prst="rect">
                       <a:avLst/>
@@ -398,8 +398,8 @@
       <w:r>
         <w:drawing>
           <wp:inline distT="0" distB="0" distL="114300" distR="114300">
-            <wp:extent cx="3224530" cy="1146810"/>
-            <wp:effectExtent l="0" t="0" r="6350" b="11430"/>
+            <wp:extent cx="2528570" cy="899160"/>
+            <wp:effectExtent l="0" t="0" r="1270" b="0"/>
             <wp:docPr id="6" name="图片 6"/>
             <wp:cNvGraphicFramePr>
               <a:graphicFrameLocks xmlns:a="http://schemas.openxmlformats.org/drawingml/2006/main" noChangeAspect="1"/>
@@ -422,7 +422,7 @@
                   <pic:spPr>
                     <a:xfrm>
                       <a:off x="0" y="0"/>
-                      <a:ext cx="3224530" cy="1146810"/>
+                      <a:ext cx="2528570" cy="899160"/>
                     </a:xfrm>
                     <a:prstGeom prst="rect">
                       <a:avLst/>
@@ -458,8 +458,8 @@
       <w:r>
         <w:drawing>
           <wp:inline distT="0" distB="0" distL="114300" distR="114300">
-            <wp:extent cx="3632200" cy="1750695"/>
-            <wp:effectExtent l="0" t="0" r="10160" b="1905"/>
+            <wp:extent cx="2981960" cy="1437005"/>
+            <wp:effectExtent l="0" t="0" r="5080" b="10795"/>
             <wp:docPr id="7" name="图片 7"/>
             <wp:cNvGraphicFramePr>
               <a:graphicFrameLocks xmlns:a="http://schemas.openxmlformats.org/drawingml/2006/main" noChangeAspect="1"/>
@@ -482,7 +482,7 @@
                   <pic:spPr>
                     <a:xfrm>
                       <a:off x="0" y="0"/>
-                      <a:ext cx="3632200" cy="1750695"/>
+                      <a:ext cx="2981960" cy="1437005"/>
                     </a:xfrm>
                     <a:prstGeom prst="rect">
                       <a:avLst/>
@@ -513,8 +513,6 @@
         </w:rPr>
         <w:t>聚光灯的内角是URP引入的，因此我们需要修改RP的默认灯光Inspector，具体代码见CustomLightEditor，先调用默认的editor，再判断当前是否仅选择了spot light，再调用inner /outer spot angle的接口：</w:t>
       </w:r>
-      <w:bookmarkStart w:id="0" w:name="_GoBack"/>
-      <w:bookmarkEnd w:id="0"/>
     </w:p>
     <w:p>
       <w:pPr>
@@ -568,12 +566,6 @@
       </w:r>
     </w:p>
     <w:p>
-      <w:pPr>
-        <w:rPr>
-          <w:rFonts w:hint="eastAsia" w:eastAsiaTheme="minorEastAsia"/>
-          <w:lang w:val="en-US" w:eastAsia="zh-CN"/>
-        </w:rPr>
-      </w:pPr>
       <w:r>
         <w:drawing>
           <wp:inline distT="0" distB="0" distL="114300" distR="114300">
@@ -718,6 +710,1010 @@
         </w:drawing>
       </w:r>
     </w:p>
+    <w:p/>
+    <w:p>
+      <w:pPr>
+        <w:rPr>
+          <w:rFonts w:hint="eastAsia"/>
+          <w:lang w:val="en-US" w:eastAsia="zh-CN"/>
+        </w:rPr>
+      </w:pPr>
+      <w:r>
+        <w:rPr>
+          <w:rFonts w:hint="eastAsia"/>
+          <w:lang w:val="en-US" w:eastAsia="zh-CN"/>
+        </w:rPr>
+        <w:t>下面处理烘焙的问题，在烘焙时，Unity使用的衰减不正确，导致结果过亮：</w:t>
+      </w:r>
+    </w:p>
+    <w:p>
+      <w:r>
+        <w:drawing>
+          <wp:inline distT="0" distB="0" distL="114300" distR="114300">
+            <wp:extent cx="3037205" cy="1544955"/>
+            <wp:effectExtent l="0" t="0" r="10795" b="9525"/>
+            <wp:docPr id="12" name="图片 1"/>
+            <wp:cNvGraphicFramePr>
+              <a:graphicFrameLocks xmlns:a="http://schemas.openxmlformats.org/drawingml/2006/main" noChangeAspect="1"/>
+            </wp:cNvGraphicFramePr>
+            <a:graphic xmlns:a="http://schemas.openxmlformats.org/drawingml/2006/main">
+              <a:graphicData uri="http://schemas.openxmlformats.org/drawingml/2006/picture">
+                <pic:pic xmlns:pic="http://schemas.openxmlformats.org/drawingml/2006/picture">
+                  <pic:nvPicPr>
+                    <pic:cNvPr id="12" name="图片 1"/>
+                    <pic:cNvPicPr>
+                      <a:picLocks noChangeAspect="1"/>
+                    </pic:cNvPicPr>
+                  </pic:nvPicPr>
+                  <pic:blipFill>
+                    <a:blip r:embed="rId15"/>
+                    <a:stretch>
+                      <a:fillRect/>
+                    </a:stretch>
+                  </pic:blipFill>
+                  <pic:spPr>
+                    <a:xfrm>
+                      <a:off x="0" y="0"/>
+                      <a:ext cx="3037205" cy="1544955"/>
+                    </a:xfrm>
+                    <a:prstGeom prst="rect">
+                      <a:avLst/>
+                    </a:prstGeom>
+                    <a:noFill/>
+                    <a:ln>
+                      <a:noFill/>
+                    </a:ln>
+                  </pic:spPr>
+                </pic:pic>
+              </a:graphicData>
+            </a:graphic>
+          </wp:inline>
+        </w:drawing>
+      </w:r>
+    </w:p>
+    <w:p>
+      <w:pPr>
+        <w:rPr>
+          <w:rFonts w:hint="eastAsia"/>
+          <w:lang w:val="en-US" w:eastAsia="zh-CN"/>
+        </w:rPr>
+      </w:pPr>
+      <w:r>
+        <w:rPr>
+          <w:rFonts w:hint="eastAsia"/>
+          <w:lang w:val="en-US" w:eastAsia="zh-CN"/>
+        </w:rPr>
+        <w:t>因此，我们要在Unity生成lightmap前通过Custom RP让其执行不同的衰减。通过partial类实现功能的分离，就像CameraRenderer一样。</w:t>
+      </w:r>
+    </w:p>
+    <w:p>
+      <w:pPr>
+        <w:rPr>
+          <w:rFonts w:hint="eastAsia"/>
+          <w:lang w:val="en-US" w:eastAsia="zh-CN"/>
+        </w:rPr>
+      </w:pPr>
+    </w:p>
+    <w:p>
+      <w:pPr>
+        <w:keepNext w:val="0"/>
+        <w:keepLines w:val="0"/>
+        <w:widowControl/>
+        <w:suppressLineNumbers w:val="0"/>
+        <w:shd w:val="clear" w:fill="FFFFFF"/>
+        <w:spacing w:line="228" w:lineRule="atLeast"/>
+        <w:jc w:val="left"/>
+        <w:rPr>
+          <w:rFonts w:hint="default"/>
+          <w:lang w:val="en-US" w:eastAsia="zh-CN"/>
+        </w:rPr>
+      </w:pPr>
+      <w:r>
+        <w:rPr>
+          <w:rFonts w:hint="eastAsia"/>
+          <w:lang w:val="en-US" w:eastAsia="zh-CN"/>
+        </w:rPr>
+        <w:t>在指定函数中，遍历光源，并根据类型指定烘焙数据。通过</w:t>
+      </w:r>
+      <w:r>
+        <w:rPr>
+          <w:rFonts w:hint="default" w:ascii="Consolas" w:hAnsi="Consolas" w:eastAsia="Consolas" w:cs="Consolas"/>
+          <w:b w:val="0"/>
+          <w:bCs w:val="0"/>
+          <w:color w:val="000000"/>
+          <w:kern w:val="0"/>
+          <w:sz w:val="16"/>
+          <w:szCs w:val="16"/>
+          <w:shd w:val="clear" w:fill="FFFFFF"/>
+          <w:lang w:val="en-US" w:eastAsia="zh-CN" w:bidi="ar"/>
+        </w:rPr>
+        <w:t>LightmapperUtils.Extract</w:t>
+      </w:r>
+      <w:r>
+        <w:rPr>
+          <w:rFonts w:hint="eastAsia"/>
+          <w:lang w:val="en-US" w:eastAsia="zh-CN"/>
+        </w:rPr>
+        <w:t>获取光源信息，再通过</w:t>
+      </w:r>
+      <w:r>
+        <w:rPr>
+          <w:rFonts w:hint="default" w:ascii="Consolas" w:hAnsi="Consolas" w:eastAsia="Consolas" w:cs="Consolas"/>
+          <w:b w:val="0"/>
+          <w:bCs w:val="0"/>
+          <w:color w:val="000000"/>
+          <w:kern w:val="0"/>
+          <w:sz w:val="16"/>
+          <w:szCs w:val="16"/>
+          <w:shd w:val="clear" w:fill="FFFFFF"/>
+          <w:lang w:val="en-US" w:eastAsia="zh-CN" w:bidi="ar"/>
+        </w:rPr>
+        <w:t>LightDataGI</w:t>
+      </w:r>
+      <w:r>
+        <w:rPr>
+          <w:rFonts w:hint="eastAsia" w:ascii="Consolas" w:hAnsi="Consolas" w:eastAsia="Consolas" w:cs="Consolas"/>
+          <w:b w:val="0"/>
+          <w:bCs w:val="0"/>
+          <w:color w:val="000000"/>
+          <w:kern w:val="0"/>
+          <w:sz w:val="16"/>
+          <w:szCs w:val="16"/>
+          <w:shd w:val="clear" w:fill="FFFFFF"/>
+          <w:lang w:val="en-US" w:eastAsia="zh-CN" w:bidi="ar"/>
+        </w:rPr>
+        <w:t>.Init</w:t>
+      </w:r>
+      <w:r>
+        <w:rPr>
+          <w:rFonts w:hint="eastAsia"/>
+          <w:lang w:val="en-US" w:eastAsia="zh-CN"/>
+        </w:rPr>
+        <w:t>初始化烘焙信息。</w:t>
+      </w:r>
+    </w:p>
+    <w:p>
+      <w:pPr>
+        <w:rPr>
+          <w:rFonts w:hint="eastAsia"/>
+          <w:lang w:val="en-US" w:eastAsia="zh-CN"/>
+        </w:rPr>
+      </w:pPr>
+      <w:r>
+        <w:rPr>
+          <w:rFonts w:hint="eastAsia"/>
+          <w:lang w:val="en-US" w:eastAsia="zh-CN"/>
+        </w:rPr>
+        <w:t>我们可以给面光源强制Baked，让直接光和间接光都烘焙进来。</w:t>
+      </w:r>
+    </w:p>
+    <w:p>
+      <w:pPr>
+        <w:keepNext w:val="0"/>
+        <w:keepLines w:val="0"/>
+        <w:widowControl/>
+        <w:suppressLineNumbers w:val="0"/>
+        <w:shd w:val="clear" w:fill="FFFFFF"/>
+        <w:spacing w:line="228" w:lineRule="atLeast"/>
+        <w:jc w:val="left"/>
+        <w:rPr>
+          <w:rFonts w:hint="eastAsia" w:ascii="Consolas" w:hAnsi="Consolas" w:eastAsia="Consolas" w:cs="Consolas"/>
+          <w:b w:val="0"/>
+          <w:bCs w:val="0"/>
+          <w:color w:val="098658"/>
+          <w:kern w:val="0"/>
+          <w:sz w:val="16"/>
+          <w:szCs w:val="16"/>
+          <w:shd w:val="clear" w:fill="FFFFFF"/>
+          <w:lang w:val="en-US" w:eastAsia="zh-CN" w:bidi="ar"/>
+        </w:rPr>
+      </w:pPr>
+      <w:r>
+        <w:rPr>
+          <w:rFonts w:hint="eastAsia"/>
+          <w:lang w:val="en-US" w:eastAsia="zh-CN"/>
+        </w:rPr>
+        <w:t>在输出前，设置光源的衰减方式为</w:t>
+      </w:r>
+      <w:r>
+        <w:rPr>
+          <w:rFonts w:hint="default" w:ascii="Consolas" w:hAnsi="Consolas" w:eastAsia="Consolas" w:cs="Consolas"/>
+          <w:b w:val="0"/>
+          <w:bCs w:val="0"/>
+          <w:color w:val="000000"/>
+          <w:kern w:val="0"/>
+          <w:sz w:val="16"/>
+          <w:szCs w:val="16"/>
+          <w:shd w:val="clear" w:fill="FFFFFF"/>
+          <w:lang w:val="en-US" w:eastAsia="zh-CN" w:bidi="ar"/>
+        </w:rPr>
+        <w:t>FalloffType.</w:t>
+      </w:r>
+      <w:r>
+        <w:rPr>
+          <w:rFonts w:hint="default" w:ascii="Consolas" w:hAnsi="Consolas" w:eastAsia="Consolas" w:cs="Consolas"/>
+          <w:b w:val="0"/>
+          <w:bCs w:val="0"/>
+          <w:color w:val="098658"/>
+          <w:kern w:val="0"/>
+          <w:sz w:val="16"/>
+          <w:szCs w:val="16"/>
+          <w:shd w:val="clear" w:fill="FFFFFF"/>
+          <w:lang w:val="en-US" w:eastAsia="zh-CN" w:bidi="ar"/>
+        </w:rPr>
+        <w:t>InverseSquared</w:t>
+      </w:r>
+      <w:r>
+        <w:rPr>
+          <w:rFonts w:hint="eastAsia"/>
+          <w:lang w:val="en-US" w:eastAsia="zh-CN"/>
+        </w:rPr>
+        <w:t>：</w:t>
+      </w:r>
+    </w:p>
+    <w:p>
+      <w:pPr>
+        <w:keepNext w:val="0"/>
+        <w:keepLines w:val="0"/>
+        <w:widowControl/>
+        <w:suppressLineNumbers w:val="0"/>
+        <w:shd w:val="clear" w:fill="FFFFFF"/>
+        <w:spacing w:line="228" w:lineRule="atLeast"/>
+        <w:jc w:val="left"/>
+      </w:pPr>
+      <w:r>
+        <w:drawing>
+          <wp:inline distT="0" distB="0" distL="114300" distR="114300">
+            <wp:extent cx="3341370" cy="1714500"/>
+            <wp:effectExtent l="0" t="0" r="11430" b="7620"/>
+            <wp:docPr id="13" name="图片 2"/>
+            <wp:cNvGraphicFramePr>
+              <a:graphicFrameLocks xmlns:a="http://schemas.openxmlformats.org/drawingml/2006/main" noChangeAspect="1"/>
+            </wp:cNvGraphicFramePr>
+            <a:graphic xmlns:a="http://schemas.openxmlformats.org/drawingml/2006/main">
+              <a:graphicData uri="http://schemas.openxmlformats.org/drawingml/2006/picture">
+                <pic:pic xmlns:pic="http://schemas.openxmlformats.org/drawingml/2006/picture">
+                  <pic:nvPicPr>
+                    <pic:cNvPr id="13" name="图片 2"/>
+                    <pic:cNvPicPr>
+                      <a:picLocks noChangeAspect="1"/>
+                    </pic:cNvPicPr>
+                  </pic:nvPicPr>
+                  <pic:blipFill>
+                    <a:blip r:embed="rId16"/>
+                    <a:stretch>
+                      <a:fillRect/>
+                    </a:stretch>
+                  </pic:blipFill>
+                  <pic:spPr>
+                    <a:xfrm>
+                      <a:off x="0" y="0"/>
+                      <a:ext cx="3341370" cy="1714500"/>
+                    </a:xfrm>
+                    <a:prstGeom prst="rect">
+                      <a:avLst/>
+                    </a:prstGeom>
+                    <a:noFill/>
+                    <a:ln>
+                      <a:noFill/>
+                    </a:ln>
+                  </pic:spPr>
+                </pic:pic>
+              </a:graphicData>
+            </a:graphic>
+          </wp:inline>
+        </w:drawing>
+      </w:r>
+    </w:p>
+    <w:p>
+      <w:pPr>
+        <w:keepNext w:val="0"/>
+        <w:keepLines w:val="0"/>
+        <w:widowControl/>
+        <w:suppressLineNumbers w:val="0"/>
+        <w:shd w:val="clear" w:fill="FFFFFF"/>
+        <w:spacing w:line="228" w:lineRule="atLeast"/>
+        <w:jc w:val="left"/>
+      </w:pPr>
+    </w:p>
+    <w:p>
+      <w:pPr>
+        <w:keepNext w:val="0"/>
+        <w:keepLines w:val="0"/>
+        <w:widowControl/>
+        <w:suppressLineNumbers w:val="0"/>
+        <w:shd w:val="clear" w:fill="FFFFFF"/>
+        <w:spacing w:line="228" w:lineRule="atLeast"/>
+        <w:jc w:val="left"/>
+        <w:rPr>
+          <w:rFonts w:hint="eastAsia"/>
+          <w:lang w:val="en-US" w:eastAsia="zh-CN"/>
+        </w:rPr>
+      </w:pPr>
+      <w:r>
+        <w:rPr>
+          <w:rFonts w:hint="eastAsia"/>
+          <w:lang w:val="en-US" w:eastAsia="zh-CN"/>
+        </w:rPr>
+        <w:t>把光源类型从Baked设置为Mixed的时候，可以看到没有阴影，但是ShadowMask是正确生成的。注意到，一个像素点最多支持四个灯光，超过的灯光会按Baked计算。</w:t>
+      </w:r>
+    </w:p>
+    <w:p>
+      <w:pPr>
+        <w:keepNext w:val="0"/>
+        <w:keepLines w:val="0"/>
+        <w:widowControl/>
+        <w:suppressLineNumbers w:val="0"/>
+        <w:shd w:val="clear" w:fill="FFFFFF"/>
+        <w:spacing w:line="228" w:lineRule="atLeast"/>
+        <w:jc w:val="left"/>
+        <w:rPr>
+          <w:rFonts w:hint="eastAsia"/>
+          <w:lang w:val="en-US" w:eastAsia="zh-CN"/>
+        </w:rPr>
+      </w:pPr>
+    </w:p>
+    <w:p>
+      <w:pPr>
+        <w:keepNext w:val="0"/>
+        <w:keepLines w:val="0"/>
+        <w:widowControl/>
+        <w:suppressLineNumbers w:val="0"/>
+        <w:shd w:val="clear" w:fill="FFFFFF"/>
+        <w:spacing w:line="228" w:lineRule="atLeast"/>
+        <w:jc w:val="left"/>
+        <w:rPr>
+          <w:rFonts w:hint="eastAsia"/>
+          <w:lang w:val="en-US" w:eastAsia="zh-CN"/>
+        </w:rPr>
+      </w:pPr>
+      <w:r>
+        <w:rPr>
+          <w:rFonts w:hint="eastAsia"/>
+          <w:lang w:val="en-US" w:eastAsia="zh-CN"/>
+        </w:rPr>
+        <w:t>在</w:t>
+      </w:r>
+      <w:r>
+        <w:rPr>
+          <w:rFonts w:hint="default"/>
+          <w:lang w:val="en-US" w:eastAsia="zh-CN"/>
+        </w:rPr>
+        <w:t>ReserveOtherShadows</w:t>
+      </w:r>
+      <w:r>
+        <w:rPr>
+          <w:rFonts w:hint="eastAsia"/>
+          <w:lang w:val="en-US" w:eastAsia="zh-CN"/>
+        </w:rPr>
+        <w:t>中设置阴影遮罩数据并上传到GPU，添加GetOtherShadowAttenuation方法计算阴影：</w:t>
+      </w:r>
+    </w:p>
+    <w:p>
+      <w:pPr>
+        <w:keepNext w:val="0"/>
+        <w:keepLines w:val="0"/>
+        <w:widowControl/>
+        <w:suppressLineNumbers w:val="0"/>
+        <w:shd w:val="clear" w:fill="FFFFFF"/>
+        <w:spacing w:line="228" w:lineRule="atLeast"/>
+        <w:jc w:val="left"/>
+      </w:pPr>
+      <w:r>
+        <w:drawing>
+          <wp:inline distT="0" distB="0" distL="114300" distR="114300">
+            <wp:extent cx="3362325" cy="1720850"/>
+            <wp:effectExtent l="0" t="0" r="5715" b="1270"/>
+            <wp:docPr id="14" name="图片 3"/>
+            <wp:cNvGraphicFramePr>
+              <a:graphicFrameLocks xmlns:a="http://schemas.openxmlformats.org/drawingml/2006/main" noChangeAspect="1"/>
+            </wp:cNvGraphicFramePr>
+            <a:graphic xmlns:a="http://schemas.openxmlformats.org/drawingml/2006/main">
+              <a:graphicData uri="http://schemas.openxmlformats.org/drawingml/2006/picture">
+                <pic:pic xmlns:pic="http://schemas.openxmlformats.org/drawingml/2006/picture">
+                  <pic:nvPicPr>
+                    <pic:cNvPr id="14" name="图片 3"/>
+                    <pic:cNvPicPr>
+                      <a:picLocks noChangeAspect="1"/>
+                    </pic:cNvPicPr>
+                  </pic:nvPicPr>
+                  <pic:blipFill>
+                    <a:blip r:embed="rId17"/>
+                    <a:stretch>
+                      <a:fillRect/>
+                    </a:stretch>
+                  </pic:blipFill>
+                  <pic:spPr>
+                    <a:xfrm>
+                      <a:off x="0" y="0"/>
+                      <a:ext cx="3362325" cy="1720850"/>
+                    </a:xfrm>
+                    <a:prstGeom prst="rect">
+                      <a:avLst/>
+                    </a:prstGeom>
+                    <a:noFill/>
+                    <a:ln>
+                      <a:noFill/>
+                    </a:ln>
+                  </pic:spPr>
+                </pic:pic>
+              </a:graphicData>
+            </a:graphic>
+          </wp:inline>
+        </w:drawing>
+      </w:r>
+    </w:p>
+    <w:p>
+      <w:pPr>
+        <w:keepNext w:val="0"/>
+        <w:keepLines w:val="0"/>
+        <w:widowControl/>
+        <w:suppressLineNumbers w:val="0"/>
+        <w:shd w:val="clear" w:fill="FFFFFF"/>
+        <w:spacing w:line="228" w:lineRule="atLeast"/>
+        <w:jc w:val="left"/>
+      </w:pPr>
+    </w:p>
+    <w:p>
+      <w:pPr>
+        <w:keepNext w:val="0"/>
+        <w:keepLines w:val="0"/>
+        <w:widowControl/>
+        <w:suppressLineNumbers w:val="0"/>
+        <w:shd w:val="clear" w:fill="FFFFFF"/>
+        <w:spacing w:line="228" w:lineRule="atLeast"/>
+        <w:jc w:val="left"/>
+        <w:rPr>
+          <w:rFonts w:hint="eastAsia"/>
+          <w:lang w:val="en-US" w:eastAsia="zh-CN"/>
+        </w:rPr>
+      </w:pPr>
+      <w:r>
+        <w:rPr>
+          <w:rFonts w:hint="eastAsia"/>
+          <w:lang w:val="en-US" w:eastAsia="zh-CN"/>
+        </w:rPr>
+        <w:t>目前，对于每个像素，我们都会遍历所有灯光，这点可以进一步优化，这里我们使用Unity的per-object light indices实现。</w:t>
+      </w:r>
+    </w:p>
+    <w:p>
+      <w:pPr>
+        <w:keepNext w:val="0"/>
+        <w:keepLines w:val="0"/>
+        <w:widowControl/>
+        <w:suppressLineNumbers w:val="0"/>
+        <w:shd w:val="clear" w:fill="FFFFFF"/>
+        <w:spacing w:line="228" w:lineRule="atLeast"/>
+        <w:jc w:val="left"/>
+        <w:rPr>
+          <w:rFonts w:hint="eastAsia"/>
+          <w:lang w:val="en-US" w:eastAsia="zh-CN"/>
+        </w:rPr>
+      </w:pPr>
+      <w:r>
+        <w:rPr>
+          <w:rFonts w:hint="eastAsia"/>
+          <w:lang w:val="en-US" w:eastAsia="zh-CN"/>
+        </w:rPr>
+        <w:t>这种思路对于小物体表现较好，每个物体单独处理影响该物体的光源信息（而不是每个像素点单独处理）。</w:t>
+      </w:r>
+    </w:p>
+    <w:p>
+      <w:pPr>
+        <w:keepNext w:val="0"/>
+        <w:keepLines w:val="0"/>
+        <w:widowControl/>
+        <w:suppressLineNumbers w:val="0"/>
+        <w:shd w:val="clear" w:fill="FFFFFF"/>
+        <w:spacing w:line="228" w:lineRule="atLeast"/>
+        <w:jc w:val="left"/>
+        <w:rPr>
+          <w:rFonts w:hint="eastAsia"/>
+          <w:lang w:val="en-US" w:eastAsia="zh-CN"/>
+        </w:rPr>
+      </w:pPr>
+    </w:p>
+    <w:p>
+      <w:pPr>
+        <w:keepNext w:val="0"/>
+        <w:keepLines w:val="0"/>
+        <w:widowControl/>
+        <w:suppressLineNumbers w:val="0"/>
+        <w:shd w:val="clear" w:fill="FFFFFF"/>
+        <w:spacing w:line="228" w:lineRule="atLeast"/>
+        <w:jc w:val="left"/>
+        <w:rPr>
+          <w:rFonts w:hint="eastAsia"/>
+          <w:lang w:val="en-US" w:eastAsia="zh-CN"/>
+        </w:rPr>
+      </w:pPr>
+      <w:r>
+        <w:rPr>
+          <w:rFonts w:hint="eastAsia"/>
+          <w:lang w:val="en-US" w:eastAsia="zh-CN"/>
+        </w:rPr>
+        <w:t>为RP Asset添加对应开关，会控制drawSettings里的PerObjectData的Flag。</w:t>
+      </w:r>
+    </w:p>
+    <w:p>
+      <w:pPr>
+        <w:keepNext w:val="0"/>
+        <w:keepLines w:val="0"/>
+        <w:widowControl/>
+        <w:suppressLineNumbers w:val="0"/>
+        <w:shd w:val="clear" w:fill="FFFFFF"/>
+        <w:spacing w:line="228" w:lineRule="atLeast"/>
+        <w:jc w:val="left"/>
+        <w:rPr>
+          <w:rFonts w:hint="eastAsia"/>
+          <w:lang w:val="en-US" w:eastAsia="zh-CN"/>
+        </w:rPr>
+      </w:pPr>
+      <w:r>
+        <w:rPr>
+          <w:rFonts w:hint="eastAsia"/>
+          <w:lang w:val="en-US" w:eastAsia="zh-CN"/>
+        </w:rPr>
+        <w:t>当启用时，我们需要调整IndexMap，让里面只存储Point和Spot Light的Index。</w:t>
+      </w:r>
+    </w:p>
+    <w:p>
+      <w:pPr>
+        <w:keepNext w:val="0"/>
+        <w:keepLines w:val="0"/>
+        <w:widowControl/>
+        <w:suppressLineNumbers w:val="0"/>
+        <w:shd w:val="clear" w:fill="FFFFFF"/>
+        <w:spacing w:line="228" w:lineRule="atLeast"/>
+        <w:jc w:val="left"/>
+        <w:rPr>
+          <w:rFonts w:hint="eastAsia"/>
+          <w:lang w:val="en-US" w:eastAsia="zh-CN"/>
+        </w:rPr>
+      </w:pPr>
+      <w:r>
+        <w:rPr>
+          <w:rFonts w:hint="eastAsia"/>
+          <w:lang w:val="en-US" w:eastAsia="zh-CN"/>
+        </w:rPr>
+        <w:t>此外，启用时，还需要为Shader设置对应关键字。</w:t>
+      </w:r>
+    </w:p>
+    <w:p>
+      <w:pPr>
+        <w:keepNext w:val="0"/>
+        <w:keepLines w:val="0"/>
+        <w:widowControl/>
+        <w:suppressLineNumbers w:val="0"/>
+        <w:shd w:val="clear" w:fill="FFFFFF"/>
+        <w:spacing w:line="228" w:lineRule="atLeast"/>
+        <w:jc w:val="left"/>
+        <w:rPr>
+          <w:rFonts w:hint="eastAsia"/>
+          <w:lang w:val="en-US" w:eastAsia="zh-CN"/>
+        </w:rPr>
+      </w:pPr>
+    </w:p>
+    <w:p>
+      <w:pPr>
+        <w:keepNext w:val="0"/>
+        <w:keepLines w:val="0"/>
+        <w:widowControl/>
+        <w:suppressLineNumbers w:val="0"/>
+        <w:shd w:val="clear" w:fill="FFFFFF"/>
+        <w:spacing w:line="228" w:lineRule="atLeast"/>
+        <w:jc w:val="left"/>
+        <w:rPr>
+          <w:rFonts w:hint="eastAsia"/>
+          <w:lang w:val="en-US" w:eastAsia="zh-CN"/>
+        </w:rPr>
+      </w:pPr>
+      <w:r>
+        <w:rPr>
+          <w:rFonts w:hint="eastAsia"/>
+          <w:lang w:val="en-US" w:eastAsia="zh-CN"/>
+        </w:rPr>
+        <w:t>在shader中修改</w:t>
+      </w:r>
+      <w:r>
+        <w:rPr>
+          <w:rFonts w:hint="default"/>
+          <w:lang w:val="en-US" w:eastAsia="zh-CN"/>
+        </w:rPr>
+        <w:t>GetOtherLight</w:t>
+      </w:r>
+      <w:r>
+        <w:rPr>
+          <w:rFonts w:hint="eastAsia"/>
+          <w:lang w:val="en-US" w:eastAsia="zh-CN"/>
+        </w:rPr>
+        <w:t>的调用，遍历时通过unity_LightIndices获取光源索引。</w:t>
+      </w:r>
+    </w:p>
+    <w:p>
+      <w:pPr>
+        <w:keepNext w:val="0"/>
+        <w:keepLines w:val="0"/>
+        <w:widowControl/>
+        <w:suppressLineNumbers w:val="0"/>
+        <w:shd w:val="clear" w:fill="FFFFFF"/>
+        <w:spacing w:line="228" w:lineRule="atLeast"/>
+        <w:jc w:val="left"/>
+        <w:rPr>
+          <w:rFonts w:hint="eastAsia"/>
+          <w:lang w:val="en-US" w:eastAsia="zh-CN"/>
+        </w:rPr>
+      </w:pPr>
+      <w:r>
+        <w:rPr>
+          <w:rFonts w:hint="eastAsia"/>
+          <w:lang w:val="en-US" w:eastAsia="zh-CN"/>
+        </w:rPr>
+        <w:t>注意到，启用该方法后，GPU instancing的效率会降低。</w:t>
+      </w:r>
+    </w:p>
+    <w:p>
+      <w:pPr>
+        <w:keepNext w:val="0"/>
+        <w:keepLines w:val="0"/>
+        <w:widowControl/>
+        <w:suppressLineNumbers w:val="0"/>
+        <w:shd w:val="clear" w:fill="FFFFFF"/>
+        <w:spacing w:line="228" w:lineRule="atLeast"/>
+        <w:jc w:val="left"/>
+      </w:pPr>
+    </w:p>
+    <w:p>
+      <w:pPr>
+        <w:keepNext w:val="0"/>
+        <w:keepLines w:val="0"/>
+        <w:widowControl/>
+        <w:suppressLineNumbers w:val="0"/>
+        <w:shd w:val="clear" w:fill="FFFFFF"/>
+        <w:spacing w:line="228" w:lineRule="atLeast"/>
+        <w:jc w:val="left"/>
+        <w:rPr>
+          <w:rFonts w:hint="default" w:eastAsiaTheme="minorEastAsia"/>
+          <w:lang w:val="en-US" w:eastAsia="zh-CN"/>
+        </w:rPr>
+      </w:pPr>
+      <w:r>
+        <w:rPr>
+          <w:rFonts w:hint="eastAsia"/>
+          <w:lang w:val="en-US" w:eastAsia="zh-CN"/>
+        </w:rPr>
+        <w:t>对比启用和不启用：</w:t>
+      </w:r>
+    </w:p>
+    <w:p>
+      <w:pPr>
+        <w:keepNext w:val="0"/>
+        <w:keepLines w:val="0"/>
+        <w:widowControl/>
+        <w:suppressLineNumbers w:val="0"/>
+        <w:shd w:val="clear" w:fill="FFFFFF"/>
+        <w:spacing w:line="228" w:lineRule="atLeast"/>
+        <w:jc w:val="left"/>
+      </w:pPr>
+      <w:r>
+        <w:drawing>
+          <wp:inline distT="0" distB="0" distL="114300" distR="114300">
+            <wp:extent cx="3507740" cy="1581150"/>
+            <wp:effectExtent l="0" t="0" r="12700" b="3810"/>
+            <wp:docPr id="17" name="图片 6"/>
+            <wp:cNvGraphicFramePr>
+              <a:graphicFrameLocks xmlns:a="http://schemas.openxmlformats.org/drawingml/2006/main" noChangeAspect="1"/>
+            </wp:cNvGraphicFramePr>
+            <a:graphic xmlns:a="http://schemas.openxmlformats.org/drawingml/2006/main">
+              <a:graphicData uri="http://schemas.openxmlformats.org/drawingml/2006/picture">
+                <pic:pic xmlns:pic="http://schemas.openxmlformats.org/drawingml/2006/picture">
+                  <pic:nvPicPr>
+                    <pic:cNvPr id="17" name="图片 6"/>
+                    <pic:cNvPicPr>
+                      <a:picLocks noChangeAspect="1"/>
+                    </pic:cNvPicPr>
+                  </pic:nvPicPr>
+                  <pic:blipFill>
+                    <a:blip r:embed="rId18"/>
+                    <a:stretch>
+                      <a:fillRect/>
+                    </a:stretch>
+                  </pic:blipFill>
+                  <pic:spPr>
+                    <a:xfrm>
+                      <a:off x="0" y="0"/>
+                      <a:ext cx="3507740" cy="1581150"/>
+                    </a:xfrm>
+                    <a:prstGeom prst="rect">
+                      <a:avLst/>
+                    </a:prstGeom>
+                    <a:noFill/>
+                    <a:ln>
+                      <a:noFill/>
+                    </a:ln>
+                  </pic:spPr>
+                </pic:pic>
+              </a:graphicData>
+            </a:graphic>
+          </wp:inline>
+        </w:drawing>
+      </w:r>
+    </w:p>
+    <w:p>
+      <w:pPr>
+        <w:keepNext w:val="0"/>
+        <w:keepLines w:val="0"/>
+        <w:widowControl/>
+        <w:suppressLineNumbers w:val="0"/>
+        <w:shd w:val="clear" w:fill="FFFFFF"/>
+        <w:spacing w:line="228" w:lineRule="atLeast"/>
+        <w:jc w:val="left"/>
+      </w:pPr>
+      <w:r>
+        <w:drawing>
+          <wp:inline distT="0" distB="0" distL="114300" distR="114300">
+            <wp:extent cx="3460750" cy="1600835"/>
+            <wp:effectExtent l="0" t="0" r="13970" b="14605"/>
+            <wp:docPr id="16" name="图片 5"/>
+            <wp:cNvGraphicFramePr>
+              <a:graphicFrameLocks xmlns:a="http://schemas.openxmlformats.org/drawingml/2006/main" noChangeAspect="1"/>
+            </wp:cNvGraphicFramePr>
+            <a:graphic xmlns:a="http://schemas.openxmlformats.org/drawingml/2006/main">
+              <a:graphicData uri="http://schemas.openxmlformats.org/drawingml/2006/picture">
+                <pic:pic xmlns:pic="http://schemas.openxmlformats.org/drawingml/2006/picture">
+                  <pic:nvPicPr>
+                    <pic:cNvPr id="16" name="图片 5"/>
+                    <pic:cNvPicPr>
+                      <a:picLocks noChangeAspect="1"/>
+                    </pic:cNvPicPr>
+                  </pic:nvPicPr>
+                  <pic:blipFill>
+                    <a:blip r:embed="rId19"/>
+                    <a:stretch>
+                      <a:fillRect/>
+                    </a:stretch>
+                  </pic:blipFill>
+                  <pic:spPr>
+                    <a:xfrm>
+                      <a:off x="0" y="0"/>
+                      <a:ext cx="3460750" cy="1600835"/>
+                    </a:xfrm>
+                    <a:prstGeom prst="rect">
+                      <a:avLst/>
+                    </a:prstGeom>
+                    <a:noFill/>
+                    <a:ln>
+                      <a:noFill/>
+                    </a:ln>
+                  </pic:spPr>
+                </pic:pic>
+              </a:graphicData>
+            </a:graphic>
+          </wp:inline>
+        </w:drawing>
+      </w:r>
+    </w:p>
+    <w:p>
+      <w:pPr>
+        <w:keepNext w:val="0"/>
+        <w:keepLines w:val="0"/>
+        <w:widowControl/>
+        <w:suppressLineNumbers w:val="0"/>
+        <w:shd w:val="clear" w:fill="FFFFFF"/>
+        <w:spacing w:line="228" w:lineRule="atLeast"/>
+        <w:jc w:val="left"/>
+        <w:rPr>
+          <w:rFonts w:hint="eastAsia"/>
+          <w:lang w:val="en-US" w:eastAsia="zh-CN"/>
+        </w:rPr>
+      </w:pPr>
+      <w:r>
+        <w:rPr>
+          <w:rFonts w:hint="eastAsia"/>
+          <w:lang w:val="en-US" w:eastAsia="zh-CN"/>
+        </w:rPr>
+        <w:t>可以看到，对大物体的表现没有那么好。</w:t>
+      </w:r>
+    </w:p>
+    <w:p>
+      <w:pPr>
+        <w:keepNext w:val="0"/>
+        <w:keepLines w:val="0"/>
+        <w:widowControl/>
+        <w:suppressLineNumbers w:val="0"/>
+        <w:shd w:val="clear" w:fill="FFFFFF"/>
+        <w:spacing w:line="228" w:lineRule="atLeast"/>
+        <w:jc w:val="left"/>
+        <w:rPr>
+          <w:rFonts w:hint="eastAsia"/>
+          <w:lang w:val="en-US" w:eastAsia="zh-CN"/>
+        </w:rPr>
+      </w:pPr>
+    </w:p>
+    <w:p>
+      <w:pPr>
+        <w:keepNext w:val="0"/>
+        <w:keepLines w:val="0"/>
+        <w:widowControl/>
+        <w:suppressLineNumbers w:val="0"/>
+        <w:shd w:val="clear" w:fill="FFFFFF"/>
+        <w:spacing w:line="228" w:lineRule="atLeast"/>
+        <w:jc w:val="left"/>
+        <w:rPr>
+          <w:rFonts w:hint="eastAsia"/>
+          <w:lang w:val="en-US" w:eastAsia="zh-CN"/>
+        </w:rPr>
+      </w:pPr>
+      <w:r>
+        <w:rPr>
+          <w:rFonts w:hint="eastAsia"/>
+          <w:lang w:val="en-US" w:eastAsia="zh-CN"/>
+        </w:rPr>
+        <w:t>最终结果：</w:t>
+      </w:r>
+    </w:p>
+    <w:p>
+      <w:pPr>
+        <w:keepNext w:val="0"/>
+        <w:keepLines w:val="0"/>
+        <w:widowControl/>
+        <w:suppressLineNumbers w:val="0"/>
+        <w:shd w:val="clear" w:fill="FFFFFF"/>
+        <w:spacing w:line="228" w:lineRule="atLeast"/>
+        <w:jc w:val="left"/>
+      </w:pPr>
+      <w:r>
+        <w:drawing>
+          <wp:inline distT="0" distB="0" distL="114300" distR="114300">
+            <wp:extent cx="3459480" cy="1981200"/>
+            <wp:effectExtent l="0" t="0" r="0" b="0"/>
+            <wp:docPr id="18" name="图片 7"/>
+            <wp:cNvGraphicFramePr>
+              <a:graphicFrameLocks xmlns:a="http://schemas.openxmlformats.org/drawingml/2006/main" noChangeAspect="1"/>
+            </wp:cNvGraphicFramePr>
+            <a:graphic xmlns:a="http://schemas.openxmlformats.org/drawingml/2006/main">
+              <a:graphicData uri="http://schemas.openxmlformats.org/drawingml/2006/picture">
+                <pic:pic xmlns:pic="http://schemas.openxmlformats.org/drawingml/2006/picture">
+                  <pic:nvPicPr>
+                    <pic:cNvPr id="18" name="图片 7"/>
+                    <pic:cNvPicPr>
+                      <a:picLocks noChangeAspect="1"/>
+                    </pic:cNvPicPr>
+                  </pic:nvPicPr>
+                  <pic:blipFill>
+                    <a:blip r:embed="rId20"/>
+                    <a:stretch>
+                      <a:fillRect/>
+                    </a:stretch>
+                  </pic:blipFill>
+                  <pic:spPr>
+                    <a:xfrm>
+                      <a:off x="0" y="0"/>
+                      <a:ext cx="3459480" cy="1981200"/>
+                    </a:xfrm>
+                    <a:prstGeom prst="rect">
+                      <a:avLst/>
+                    </a:prstGeom>
+                    <a:noFill/>
+                    <a:ln>
+                      <a:noFill/>
+                    </a:ln>
+                  </pic:spPr>
+                </pic:pic>
+              </a:graphicData>
+            </a:graphic>
+          </wp:inline>
+        </w:drawing>
+      </w:r>
+    </w:p>
+    <w:p>
+      <w:pPr>
+        <w:keepNext w:val="0"/>
+        <w:keepLines w:val="0"/>
+        <w:widowControl/>
+        <w:suppressLineNumbers w:val="0"/>
+        <w:shd w:val="clear" w:fill="FFFFFF"/>
+        <w:spacing w:line="228" w:lineRule="atLeast"/>
+        <w:jc w:val="left"/>
+      </w:pPr>
+      <w:r>
+        <w:drawing>
+          <wp:inline distT="0" distB="0" distL="114300" distR="114300">
+            <wp:extent cx="3797935" cy="1754505"/>
+            <wp:effectExtent l="0" t="0" r="12065" b="13335"/>
+            <wp:docPr id="19" name="图片 8"/>
+            <wp:cNvGraphicFramePr>
+              <a:graphicFrameLocks xmlns:a="http://schemas.openxmlformats.org/drawingml/2006/main" noChangeAspect="1"/>
+            </wp:cNvGraphicFramePr>
+            <a:graphic xmlns:a="http://schemas.openxmlformats.org/drawingml/2006/main">
+              <a:graphicData uri="http://schemas.openxmlformats.org/drawingml/2006/picture">
+                <pic:pic xmlns:pic="http://schemas.openxmlformats.org/drawingml/2006/picture">
+                  <pic:nvPicPr>
+                    <pic:cNvPr id="19" name="图片 8"/>
+                    <pic:cNvPicPr>
+                      <a:picLocks noChangeAspect="1"/>
+                    </pic:cNvPicPr>
+                  </pic:nvPicPr>
+                  <pic:blipFill>
+                    <a:blip r:embed="rId21"/>
+                    <a:stretch>
+                      <a:fillRect/>
+                    </a:stretch>
+                  </pic:blipFill>
+                  <pic:spPr>
+                    <a:xfrm>
+                      <a:off x="0" y="0"/>
+                      <a:ext cx="3797935" cy="1754505"/>
+                    </a:xfrm>
+                    <a:prstGeom prst="rect">
+                      <a:avLst/>
+                    </a:prstGeom>
+                    <a:noFill/>
+                    <a:ln>
+                      <a:noFill/>
+                    </a:ln>
+                  </pic:spPr>
+                </pic:pic>
+              </a:graphicData>
+            </a:graphic>
+          </wp:inline>
+        </w:drawing>
+      </w:r>
+    </w:p>
+    <w:p>
+      <w:pPr>
+        <w:keepNext w:val="0"/>
+        <w:keepLines w:val="0"/>
+        <w:widowControl/>
+        <w:suppressLineNumbers w:val="0"/>
+        <w:shd w:val="clear" w:fill="FFFFFF"/>
+        <w:spacing w:line="228" w:lineRule="atLeast"/>
+        <w:jc w:val="left"/>
+        <w:rPr>
+          <w:rFonts w:hint="default" w:eastAsiaTheme="minorEastAsia"/>
+          <w:lang w:val="en-US" w:eastAsia="zh-CN"/>
+        </w:rPr>
+      </w:pPr>
+      <w:r>
+        <w:rPr>
+          <w:rFonts w:hint="eastAsia"/>
+          <w:lang w:val="en-US" w:eastAsia="zh-CN"/>
+        </w:rPr>
+        <w:t>注：ShadowMask既有LightMap的，也有Light Probe和LPPV的</w:t>
+      </w:r>
+      <w:bookmarkStart w:id="0" w:name="_GoBack"/>
+      <w:bookmarkEnd w:id="0"/>
+    </w:p>
+    <w:p>
+      <w:pPr>
+        <w:keepNext w:val="0"/>
+        <w:keepLines w:val="0"/>
+        <w:widowControl/>
+        <w:suppressLineNumbers w:val="0"/>
+        <w:shd w:val="clear" w:fill="FFFFFF"/>
+        <w:spacing w:line="228" w:lineRule="atLeast"/>
+        <w:jc w:val="left"/>
+        <w:rPr>
+          <w:rFonts w:hint="default"/>
+          <w:lang w:val="en-US" w:eastAsia="zh-CN"/>
+        </w:rPr>
+      </w:pPr>
+    </w:p>
+    <w:p>
+      <w:pPr>
+        <w:keepNext w:val="0"/>
+        <w:keepLines w:val="0"/>
+        <w:widowControl/>
+        <w:suppressLineNumbers w:val="0"/>
+        <w:shd w:val="clear" w:fill="FFFFFF"/>
+        <w:spacing w:line="228" w:lineRule="atLeast"/>
+        <w:jc w:val="left"/>
+        <w:rPr>
+          <w:rFonts w:hint="default"/>
+          <w:lang w:val="en-US" w:eastAsia="zh-CN"/>
+        </w:rPr>
+      </w:pPr>
+    </w:p>
     <w:sectPr>
       <w:pgSz w:w="11906" w:h="16838"/>
       <w:pgMar w:top="1440" w:right="1800" w:bottom="1440" w:left="1800" w:header="851" w:footer="992" w:gutter="0"/>
@@ -733,7 +1729,7 @@
   <w:docDefaults>
     <w:rPrDefault>
       <w:rPr>
-        <w:rFonts w:asciiTheme="minorHAnsi" w:hAnsiTheme="minorHAnsi" w:eastAsiaTheme="minorEastAsia" w:cstheme="minorBidi"/>
+        <w:rFonts w:ascii="Times New Roman" w:hAnsi="Times New Roman" w:eastAsia="宋体" w:cs="Times New Roman"/>
       </w:rPr>
     </w:rPrDefault>
     <w:pPrDefault/>

</xml_diff>